<commit_message>
Minor corrections and improvements
</commit_message>
<xml_diff>
--- a/Styles/apa.docx
+++ b/Styles/apa.docx
@@ -4,11 +4,22 @@
   <w:body>
     <w:p>
       <w:pPr>
-        <w:pStyle w:val="style2"/>
+        <w:pStyle w:val="style5"/>
         <w:numPr>
-          <w:ilvl w:val="1"/>
+          <w:ilvl w:val="4"/>
           <w:numId w:val="1"/>
         </w:numPr>
+        <w:spacing w:after="120" w:before="240"/>
+        <w:ind w:hanging="431" w:left="884" w:right="0"/>
+      </w:pPr>
+      <w:r>
+        <w:rPr/>
+        <w:t>Titre</w:t>
+      </w:r>
+    </w:p>
+    <w:p>
+      <w:pPr>
+        <w:pStyle w:val="style21"/>
         <w:spacing w:after="0" w:before="125"/>
       </w:pPr>
       <w:r>
@@ -22,6 +33,7 @@
       <w:pgNumType w:fmt="decimal"/>
       <w:formProt w:val="false"/>
       <w:textDirection w:val="lrTb"/>
+      <w:docGrid w:charSpace="0" w:linePitch="240" w:type="default"/>
     </w:sectPr>
   </w:body>
 </w:document>
@@ -157,7 +169,7 @@
 <file path=word/styles.xml><?xml version="1.0" encoding="utf-8"?>
 <w:styles xmlns:w="http://schemas.openxmlformats.org/wordprocessingml/2006/main">
   <w:style w:styleId="style0" w:type="paragraph">
-    <w:name w:val="Standard"/>
+    <w:name w:val="Normal"/>
     <w:next w:val="style0"/>
     <w:pPr>
       <w:widowControl w:val="false"/>
@@ -165,23 +177,21 @@
         <w:tab w:leader="none" w:pos="709" w:val="left"/>
       </w:tabs>
       <w:suppressAutoHyphens w:val="true"/>
-      <w:kinsoku w:val="true"/>
-      <w:overflowPunct w:val="true"/>
-      <w:autoSpaceDE w:val="true"/>
+      <w:overflowPunct w:val="false"/>
       <w:spacing w:after="113" w:before="113" w:line="480" w:lineRule="auto"/>
       <w:ind w:hanging="0" w:left="0" w:right="0"/>
       <w:jc w:val="left"/>
     </w:pPr>
     <w:rPr>
       <w:rFonts w:ascii="Times New Roman" w:cs="Lohit Hindi" w:eastAsia="Droid Sans Fallback" w:hAnsi="Times New Roman"/>
-      <w:color w:val="auto"/>
+      <w:color w:val="00000A"/>
       <w:sz w:val="24"/>
       <w:szCs w:val="24"/>
       <w:lang w:bidi="hi-IN" w:eastAsia="zh-CN" w:val="fr-CA"/>
     </w:rPr>
   </w:style>
   <w:style w:styleId="style1" w:type="paragraph">
-    <w:name w:val="Titre 1"/>
+    <w:name w:val="Heading 1"/>
     <w:basedOn w:val="style15"/>
     <w:next w:val="style16"/>
     <w:pPr>
@@ -189,20 +199,20 @@
         <w:ilvl w:val="0"/>
         <w:numId w:val="1"/>
       </w:numPr>
-      <w:shd w:fill="auto" w:val="clear"/>
-      <w:tabs/>
-      <w:spacing w:after="62" w:before="125" w:line="480" w:lineRule="auto"/>
+      <w:ind w:hanging="0" w:left="0" w:right="0"/>
       <w:outlineLvl w:val="0"/>
     </w:pPr>
     <w:rPr>
       <w:b/>
       <w:bCs/>
+      <w:caps w:val="false"/>
+      <w:smallCaps w:val="false"/>
       <w:sz w:val="24"/>
       <w:szCs w:val="32"/>
     </w:rPr>
   </w:style>
   <w:style w:styleId="style2" w:type="paragraph">
-    <w:name w:val="Titre 2"/>
+    <w:name w:val="Heading 2"/>
     <w:basedOn w:val="style15"/>
     <w:next w:val="style16"/>
     <w:pPr>
@@ -210,7 +220,6 @@
         <w:ilvl w:val="1"/>
         <w:numId w:val="1"/>
       </w:numPr>
-      <w:spacing w:after="0" w:before="125" w:line="480" w:lineRule="auto"/>
       <w:jc w:val="left"/>
       <w:outlineLvl w:val="1"/>
     </w:pPr>
@@ -219,12 +228,14 @@
       <w:bCs/>
       <w:i w:val="false"/>
       <w:iCs/>
+      <w:caps w:val="false"/>
+      <w:smallCaps w:val="false"/>
       <w:sz w:val="24"/>
       <w:szCs w:val="28"/>
     </w:rPr>
   </w:style>
   <w:style w:styleId="style3" w:type="paragraph">
-    <w:name w:val="Titre 3"/>
+    <w:name w:val="Heading 3"/>
     <w:basedOn w:val="style15"/>
     <w:next w:val="style16"/>
     <w:pPr>
@@ -232,21 +243,24 @@
         <w:ilvl w:val="2"/>
         <w:numId w:val="1"/>
       </w:numPr>
-      <w:tabs/>
-      <w:spacing w:after="0" w:before="0" w:line="480" w:lineRule="auto"/>
-      <w:ind w:hanging="431" w:left="714" w:right="0"/>
+      <w:tabs>
+        <w:tab w:leader="none" w:pos="771" w:val="left"/>
+        <w:tab w:leader="none" w:pos="1480" w:val="left"/>
+      </w:tabs>
+      <w:ind w:hanging="431" w:left="771" w:right="0"/>
       <w:jc w:val="left"/>
       <w:outlineLvl w:val="2"/>
     </w:pPr>
     <w:rPr>
       <w:b/>
       <w:bCs/>
+      <w:i w:val="false"/>
       <w:sz w:val="24"/>
       <w:szCs w:val="28"/>
     </w:rPr>
   </w:style>
   <w:style w:styleId="style4" w:type="paragraph">
-    <w:name w:val="Titre 4"/>
+    <w:name w:val="Heading 4"/>
     <w:basedOn w:val="style15"/>
     <w:next w:val="style16"/>
     <w:pPr>
@@ -254,6 +268,12 @@
         <w:ilvl w:val="3"/>
         <w:numId w:val="1"/>
       </w:numPr>
+      <w:tabs>
+        <w:tab w:leader="none" w:pos="884" w:val="left"/>
+        <w:tab w:leader="none" w:pos="1542" w:val="left"/>
+        <w:tab w:leader="none" w:pos="2251" w:val="left"/>
+      </w:tabs>
+      <w:ind w:hanging="431" w:left="884" w:right="0"/>
       <w:jc w:val="left"/>
       <w:outlineLvl w:val="3"/>
     </w:pPr>
@@ -266,10 +286,183 @@
       <w:szCs w:val="24"/>
     </w:rPr>
   </w:style>
+  <w:style w:styleId="style5" w:type="paragraph">
+    <w:name w:val="Heading 5"/>
+    <w:basedOn w:val="style15"/>
+    <w:next w:val="style16"/>
+    <w:pPr>
+      <w:numPr>
+        <w:ilvl w:val="4"/>
+        <w:numId w:val="1"/>
+      </w:numPr>
+      <w:tabs>
+        <w:tab w:leader="none" w:pos="884" w:val="left"/>
+        <w:tab w:leader="none" w:pos="1593" w:val="left"/>
+      </w:tabs>
+      <w:ind w:hanging="431" w:left="884" w:right="0"/>
+      <w:jc w:val="left"/>
+      <w:outlineLvl w:val="4"/>
+    </w:pPr>
+    <w:rPr>
+      <w:b w:val="false"/>
+      <w:bCs/>
+      <w:i/>
+      <w:sz w:val="24"/>
+      <w:szCs w:val="24"/>
+    </w:rPr>
+  </w:style>
   <w:style w:styleId="style15" w:type="paragraph">
+    <w:name w:val="Heading"/>
+    <w:basedOn w:val="style0"/>
+    <w:next w:val="style16"/>
+    <w:pPr>
+      <w:keepNext/>
+      <w:spacing w:after="120" w:before="240"/>
+      <w:jc w:val="center"/>
+    </w:pPr>
+    <w:rPr>
+      <w:rFonts w:ascii="Times New Roman" w:cs="Lohit Hindi" w:eastAsia="Droid Sans" w:hAnsi="Times New Roman"/>
+      <w:sz w:val="28"/>
+      <w:szCs w:val="28"/>
+    </w:rPr>
+  </w:style>
+  <w:style w:styleId="style16" w:type="paragraph">
+    <w:name w:val="Text body"/>
+    <w:basedOn w:val="style0"/>
+    <w:next w:val="style16"/>
+    <w:pPr>
+      <w:spacing w:after="120" w:before="0"/>
+    </w:pPr>
+    <w:rPr/>
+  </w:style>
+  <w:style w:styleId="style17" w:type="paragraph">
+    <w:name w:val="List"/>
+    <w:basedOn w:val="style16"/>
+    <w:next w:val="style17"/>
+    <w:pPr/>
+    <w:rPr>
+      <w:rFonts w:cs="Lohit Hindi"/>
+    </w:rPr>
+  </w:style>
+  <w:style w:styleId="style18" w:type="paragraph">
+    <w:name w:val="Caption"/>
+    <w:basedOn w:val="style0"/>
+    <w:next w:val="style18"/>
+    <w:pPr>
+      <w:suppressLineNumbers/>
+      <w:spacing w:after="120" w:before="120"/>
+    </w:pPr>
+    <w:rPr>
+      <w:rFonts w:cs="Lohit Hindi"/>
+      <w:i/>
+      <w:iCs/>
+      <w:sz w:val="24"/>
+      <w:szCs w:val="24"/>
+    </w:rPr>
+  </w:style>
+  <w:style w:styleId="style19" w:type="paragraph">
+    <w:name w:val="Index"/>
+    <w:basedOn w:val="style0"/>
+    <w:next w:val="style19"/>
+    <w:pPr>
+      <w:suppressLineNumbers/>
+    </w:pPr>
+    <w:rPr>
+      <w:rFonts w:cs="Lohit Hindi"/>
+    </w:rPr>
+  </w:style>
+  <w:style w:styleId="style20" w:type="paragraph">
+    <w:name w:val="Titre 1"/>
+    <w:next w:val="style20"/>
+    <w:pPr>
+      <w:widowControl w:val="false"/>
+      <w:shd w:fill="FFFFFF" w:val="clear"/>
+      <w:tabs/>
+      <w:suppressAutoHyphens w:val="true"/>
+      <w:spacing w:after="62" w:before="125" w:line="480" w:lineRule="auto"/>
+    </w:pPr>
+    <w:rPr>
+      <w:rFonts w:ascii="Times New Roman" w:cs="Lohit Hindi" w:eastAsia="Droid Sans" w:hAnsi="Times New Roman"/>
+      <w:b/>
+      <w:bCs/>
+      <w:color w:val="00000A"/>
+      <w:sz w:val="24"/>
+      <w:szCs w:val="32"/>
+      <w:lang w:bidi="hi-IN" w:eastAsia="zh-CN" w:val="en-CA"/>
+    </w:rPr>
+  </w:style>
+  <w:style w:styleId="style21" w:type="paragraph">
+    <w:name w:val="Titre 2"/>
+    <w:next w:val="style21"/>
+    <w:pPr>
+      <w:widowControl w:val="false"/>
+      <w:tabs>
+        <w:tab w:leader="none" w:pos="709" w:val="left"/>
+      </w:tabs>
+      <w:suppressAutoHyphens w:val="true"/>
+      <w:spacing w:after="0" w:before="125" w:line="480" w:lineRule="auto"/>
+      <w:jc w:val="left"/>
+    </w:pPr>
+    <w:rPr>
+      <w:rFonts w:ascii="Times New Roman" w:cs="Lohit Hindi" w:eastAsia="Droid Sans" w:hAnsi="Times New Roman"/>
+      <w:b/>
+      <w:bCs/>
+      <w:i w:val="false"/>
+      <w:iCs/>
+      <w:color w:val="00000A"/>
+      <w:sz w:val="24"/>
+      <w:szCs w:val="28"/>
+      <w:lang w:bidi="hi-IN" w:eastAsia="zh-CN" w:val="en-CA"/>
+    </w:rPr>
+  </w:style>
+  <w:style w:styleId="style22" w:type="paragraph">
+    <w:name w:val="Titre 3"/>
+    <w:next w:val="style22"/>
+    <w:pPr>
+      <w:widowControl w:val="false"/>
+      <w:tabs/>
+      <w:suppressAutoHyphens w:val="true"/>
+      <w:spacing w:after="0" w:before="0" w:line="480" w:lineRule="auto"/>
+      <w:ind w:hanging="431" w:left="714" w:right="0"/>
+      <w:jc w:val="left"/>
+    </w:pPr>
+    <w:rPr>
+      <w:rFonts w:ascii="Times New Roman" w:cs="Lohit Hindi" w:eastAsia="Droid Sans" w:hAnsi="Times New Roman"/>
+      <w:b/>
+      <w:bCs/>
+      <w:color w:val="00000A"/>
+      <w:sz w:val="24"/>
+      <w:szCs w:val="28"/>
+      <w:lang w:bidi="hi-IN" w:eastAsia="zh-CN" w:val="en-CA"/>
+    </w:rPr>
+  </w:style>
+  <w:style w:styleId="style23" w:type="paragraph">
+    <w:name w:val="Titre 4"/>
+    <w:next w:val="style23"/>
+    <w:pPr>
+      <w:widowControl w:val="false"/>
+      <w:tabs>
+        <w:tab w:leader="none" w:pos="709" w:val="left"/>
+      </w:tabs>
+      <w:suppressAutoHyphens w:val="true"/>
+      <w:jc w:val="left"/>
+    </w:pPr>
+    <w:rPr>
+      <w:rFonts w:ascii="Times New Roman" w:cs="Lohit Hindi" w:eastAsia="Droid Sans" w:hAnsi="Times New Roman"/>
+      <w:b/>
+      <w:bCs/>
+      <w:i/>
+      <w:iCs/>
+      <w:color w:val="00000A"/>
+      <w:sz w:val="24"/>
+      <w:szCs w:val="24"/>
+      <w:lang w:bidi="hi-IN" w:eastAsia="zh-CN" w:val="en-CA"/>
+    </w:rPr>
+  </w:style>
+  <w:style w:styleId="style24" w:type="paragraph">
     <w:name w:val="Titre"/>
     <w:basedOn w:val="style0"/>
-    <w:next w:val="style16"/>
+    <w:next w:val="style24"/>
     <w:pPr>
       <w:keepNext/>
       <w:spacing w:after="913" w:before="918" w:line="360" w:lineRule="auto"/>
@@ -281,29 +474,29 @@
       <w:szCs w:val="28"/>
     </w:rPr>
   </w:style>
-  <w:style w:styleId="style16" w:type="paragraph">
+  <w:style w:styleId="style25" w:type="paragraph">
     <w:name w:val="Corps de texte"/>
     <w:basedOn w:val="style0"/>
-    <w:next w:val="style16"/>
+    <w:next w:val="style25"/>
     <w:pPr>
       <w:spacing w:after="232" w:before="227" w:line="480" w:lineRule="auto"/>
       <w:ind w:hanging="0" w:left="0" w:right="0"/>
     </w:pPr>
     <w:rPr/>
   </w:style>
-  <w:style w:styleId="style17" w:type="paragraph">
+  <w:style w:styleId="style26" w:type="paragraph">
     <w:name w:val="Liste"/>
-    <w:basedOn w:val="style16"/>
-    <w:next w:val="style17"/>
+    <w:basedOn w:val="style25"/>
+    <w:next w:val="style26"/>
     <w:pPr/>
     <w:rPr>
       <w:rFonts w:cs="Lohit Hindi"/>
     </w:rPr>
   </w:style>
-  <w:style w:styleId="style18" w:type="paragraph">
+  <w:style w:styleId="style27" w:type="paragraph">
     <w:name w:val="Légende"/>
     <w:basedOn w:val="style0"/>
-    <w:next w:val="style18"/>
+    <w:next w:val="style27"/>
     <w:pPr>
       <w:suppressLineNumbers/>
       <w:spacing w:after="120" w:before="120"/>
@@ -316,16 +509,5 @@
       <w:szCs w:val="24"/>
     </w:rPr>
   </w:style>
-  <w:style w:styleId="style19" w:type="paragraph">
-    <w:name w:val="Index"/>
-    <w:basedOn w:val="style0"/>
-    <w:next w:val="style19"/>
-    <w:pPr>
-      <w:suppressLineNumbers/>
-    </w:pPr>
-    <w:rPr>
-      <w:rFonts w:cs="Lohit Hindi"/>
-    </w:rPr>
-  </w:style>
 </w:styles>
 </file>
</xml_diff>